<commit_message>
Updated sponsorship slides with mbs furniture and a/v details
</commit_message>
<xml_diff>
--- a/docs/goodie_bag_item_delivery_docket.docx
+++ b/docs/goodie_bag_item_delivery_docket.docx
@@ -53,15 +53,7 @@
           <w:sz w:val="36"/>
           <w:szCs w:val="44"/>
         </w:rPr>
-        <w:t xml:space="preserve"> </w:t>
-      </w:r>
-      <w:r>
-        <w:rPr>
-          <w:rFonts w:ascii="Arial" w:hAnsi="Arial"/>
-          <w:sz w:val="36"/>
-          <w:szCs w:val="44"/>
-        </w:rPr>
-        <w:t>Agile Singapore 2014 Conference</w:t>
+        <w:t xml:space="preserve"> Agile Singapore 2014 Conference</w:t>
       </w:r>
     </w:p>
     <w:p>
@@ -128,9 +120,17 @@
           <w:szCs w:val="52"/>
         </w:rPr>
         <w:br/>
-        <w:t xml:space="preserve">Sands Expo &amp; </w:t>
-      </w:r>
-      <w:proofErr w:type="gramStart"/>
+        <w:t>Sands Expo &amp; Convention Center</w:t>
+      </w:r>
+    </w:p>
+    <w:p>
+      <w:pPr>
+        <w:rPr>
+          <w:rFonts w:ascii="Arial" w:hAnsi="Arial"/>
+          <w:sz w:val="44"/>
+          <w:szCs w:val="52"/>
+        </w:rPr>
+      </w:pPr>
       <w:r>
         <w:rPr>
           <w:rFonts w:ascii="Arial" w:hAnsi="Arial"/>
@@ -139,18 +139,8 @@
           <w:sz w:val="44"/>
           <w:szCs w:val="52"/>
         </w:rPr>
-        <w:t>Convention Center</w:t>
-      </w:r>
-      <w:proofErr w:type="gramEnd"/>
-    </w:p>
-    <w:p>
-      <w:pPr>
-        <w:rPr>
-          <w:rFonts w:ascii="Arial" w:hAnsi="Arial"/>
-          <w:sz w:val="44"/>
-          <w:szCs w:val="52"/>
-        </w:rPr>
-      </w:pPr>
+        <w:t>10 Bayfront Avenue</w:t>
+      </w:r>
       <w:r>
         <w:rPr>
           <w:rFonts w:ascii="Arial" w:hAnsi="Arial"/>
@@ -159,7 +149,8 @@
           <w:sz w:val="44"/>
           <w:szCs w:val="52"/>
         </w:rPr>
-        <w:t>10 Bayfront Avenue</w:t>
+        <w:br/>
+        <w:t>Basement 4 Mailroom</w:t>
       </w:r>
       <w:r>
         <w:rPr>
@@ -170,17 +161,6 @@
           <w:szCs w:val="52"/>
         </w:rPr>
         <w:br/>
-        <w:t>Basement 4 Mailroom</w:t>
-      </w:r>
-      <w:r>
-        <w:rPr>
-          <w:rFonts w:ascii="Arial" w:hAnsi="Arial"/>
-          <w:b/>
-          <w:bCs/>
-          <w:sz w:val="44"/>
-          <w:szCs w:val="52"/>
-        </w:rPr>
-        <w:br/>
         <w:t xml:space="preserve">Singapore 018956 </w:t>
       </w:r>
     </w:p>
@@ -226,6 +206,42 @@
         </w:rPr>
         <w:t>Number of boxes: &lt;X&gt; of total &lt;N&gt;</w:t>
       </w:r>
+    </w:p>
+    <w:p>
+      <w:pPr>
+        <w:rPr>
+          <w:rFonts w:ascii="Arial" w:hAnsi="Arial"/>
+          <w:sz w:val="44"/>
+          <w:szCs w:val="52"/>
+        </w:rPr>
+      </w:pPr>
+    </w:p>
+    <w:p>
+      <w:pPr>
+        <w:rPr>
+          <w:rFonts w:ascii="Arial" w:hAnsi="Arial"/>
+          <w:sz w:val="44"/>
+          <w:szCs w:val="52"/>
+        </w:rPr>
+      </w:pPr>
+    </w:p>
+    <w:p>
+      <w:pPr>
+        <w:rPr>
+          <w:rFonts w:ascii="Arial" w:hAnsi="Arial"/>
+          <w:sz w:val="44"/>
+          <w:szCs w:val="52"/>
+        </w:rPr>
+      </w:pPr>
+    </w:p>
+    <w:p>
+      <w:pPr>
+        <w:rPr>
+          <w:rFonts w:ascii="Arial" w:hAnsi="Arial"/>
+          <w:sz w:val="44"/>
+          <w:szCs w:val="52"/>
+        </w:rPr>
+      </w:pPr>
     </w:p>
     <w:p>
       <w:pPr>
@@ -255,6 +271,15 @@
       </w:pPr>
       <w:bookmarkStart w:id="0" w:name="_GoBack"/>
       <w:bookmarkEnd w:id="0"/>
+    </w:p>
+    <w:p>
+      <w:pPr>
+        <w:rPr>
+          <w:rFonts w:ascii="Arial" w:hAnsi="Arial"/>
+          <w:sz w:val="44"/>
+          <w:szCs w:val="52"/>
+        </w:rPr>
+      </w:pPr>
     </w:p>
     <w:p>
       <w:pPr>
@@ -443,6 +468,7 @@
   <w:style w:type="character" w:default="1" w:styleId="DefaultParagraphFont">
     <w:name w:val="Default Paragraph Font"/>
     <w:uiPriority w:val="1"/>
+    <w:semiHidden/>
     <w:unhideWhenUsed/>
   </w:style>
   <w:style w:type="table" w:default="1" w:styleId="TableNormal">
@@ -628,6 +654,7 @@
   <w:style w:type="character" w:default="1" w:styleId="DefaultParagraphFont">
     <w:name w:val="Default Paragraph Font"/>
     <w:uiPriority w:val="1"/>
+    <w:semiHidden/>
     <w:unhideWhenUsed/>
   </w:style>
   <w:style w:type="table" w:default="1" w:styleId="TableNormal">

</xml_diff>